<commit_message>
Add some adjacent lists to the tests.
</commit_message>
<xml_diff>
--- a/test/test.docx
+++ b/test/test.docx
@@ -188,33 +188,28 @@
       <w:r>
         <w:t xml:space="preserve"> to a bookmark.</w:t>
       </w:r>
-      <w:r>
-        <w:t xml:space="preserve"> I guess this should be ignored for now?</w:t>
-      </w:r>
-      <w:bookmarkStart w:id="0" w:name="_GoBack"/>
+    </w:p>
+    <w:p/>
+    <w:p>
+      <w:pPr>
+        <w:pStyle w:val="Heading2"/>
+      </w:pPr>
+      <w:bookmarkStart w:id="0" w:name="_A_section_for"/>
       <w:bookmarkEnd w:id="0"/>
+      <w:r>
+        <w:t>A section for testing link targets</w:t>
+      </w:r>
     </w:p>
     <w:p/>
     <w:p>
-      <w:pPr>
-        <w:pStyle w:val="Heading2"/>
-      </w:pPr>
-      <w:bookmarkStart w:id="1" w:name="_A_section_for"/>
+      <w:r>
+        <w:t xml:space="preserve">A bookmark right </w:t>
+      </w:r>
+      <w:bookmarkStart w:id="1" w:name="my_bookmark"/>
+      <w:r>
+        <w:t>here</w:t>
+      </w:r>
       <w:bookmarkEnd w:id="1"/>
-      <w:r>
-        <w:t>A section for testing link targets</w:t>
-      </w:r>
-    </w:p>
-    <w:p/>
-    <w:p>
-      <w:r>
-        <w:t xml:space="preserve">A bookmark right </w:t>
-      </w:r>
-      <w:bookmarkStart w:id="2" w:name="my_bookmark"/>
-      <w:r>
-        <w:t>here</w:t>
-      </w:r>
-      <w:bookmarkEnd w:id="2"/>
     </w:p>
     <w:p/>
     <w:p>
@@ -245,6 +240,8 @@
       <w:pPr>
         <w:pStyle w:val="Heading2"/>
       </w:pPr>
+      <w:bookmarkStart w:id="2" w:name="_GoBack"/>
+      <w:bookmarkEnd w:id="2"/>
       <w:r>
         <w:t>Some nested lists</w:t>
       </w:r>
@@ -360,7 +357,37 @@
         <w:ind w:left="2160"/>
       </w:pPr>
       <w:r>
-        <w:t>sub paragraph</w:t>
+        <w:t>Sub paragraph</w:t>
+      </w:r>
+    </w:p>
+    <w:p>
+      <w:pPr>
+        <w:pStyle w:val="ListParagraph"/>
+        <w:numPr>
+          <w:ilvl w:val="0"/>
+          <w:numId w:val="2"/>
+        </w:numPr>
+      </w:pPr>
+      <w:r>
+        <w:t>Same l</w:t>
+      </w:r>
+      <w:r>
+        <w:t>ist</w:t>
+      </w:r>
+    </w:p>
+    <w:p>
+      <w:pPr>
+        <w:pStyle w:val="ListParagraph"/>
+        <w:numPr>
+          <w:ilvl w:val="0"/>
+          <w:numId w:val="6"/>
+        </w:numPr>
+      </w:pPr>
+      <w:r>
+        <w:t>Different list adjacent to the one above</w:t>
+      </w:r>
+      <w:r>
+        <w:t>.</w:t>
       </w:r>
     </w:p>
     <w:p/>
@@ -826,7 +853,7 @@
   <w:abstractNum w:abstractNumId="0">
     <w:nsid w:val="05AA7F20"/>
     <w:multiLevelType w:val="hybridMultilevel"/>
-    <w:tmpl w:val="66F8C8B6"/>
+    <w:tmpl w:val="F68E3510"/>
     <w:lvl w:ilvl="0" w:tplc="3334E12E">
       <w:start w:val="1"/>
       <w:numFmt w:val="bullet"/>
@@ -863,7 +890,7 @@
         <w:rFonts w:ascii="Wingdings" w:hAnsi="Wingdings" w:hint="default"/>
       </w:rPr>
     </w:lvl>
-    <w:lvl w:ilvl="3" w:tplc="04090001" w:tentative="1">
+    <w:lvl w:ilvl="3" w:tplc="04090001">
       <w:start w:val="1"/>
       <w:numFmt w:val="bullet"/>
       <w:lvlText w:val=""/>
@@ -937,6 +964,119 @@
     </w:lvl>
   </w:abstractNum>
   <w:abstractNum w:abstractNumId="1">
+    <w:nsid w:val="43AD7841"/>
+    <w:multiLevelType w:val="hybridMultilevel"/>
+    <w:tmpl w:val="35F0967A"/>
+    <w:lvl w:ilvl="0" w:tplc="3334E12E">
+      <w:start w:val="1"/>
+      <w:numFmt w:val="bullet"/>
+      <w:lvlText w:val="-"/>
+      <w:lvlJc w:val="left"/>
+      <w:pPr>
+        <w:ind w:left="720" w:hanging="360"/>
+      </w:pPr>
+      <w:rPr>
+        <w:rFonts w:ascii="Cambria" w:eastAsiaTheme="minorEastAsia" w:hAnsi="Cambria" w:cstheme="minorBidi" w:hint="default"/>
+      </w:rPr>
+    </w:lvl>
+    <w:lvl w:ilvl="1" w:tplc="04090003" w:tentative="1">
+      <w:start w:val="1"/>
+      <w:numFmt w:val="bullet"/>
+      <w:lvlText w:val="o"/>
+      <w:lvlJc w:val="left"/>
+      <w:pPr>
+        <w:ind w:left="1440" w:hanging="360"/>
+      </w:pPr>
+      <w:rPr>
+        <w:rFonts w:ascii="Courier New" w:hAnsi="Courier New" w:hint="default"/>
+      </w:rPr>
+    </w:lvl>
+    <w:lvl w:ilvl="2" w:tplc="04090005" w:tentative="1">
+      <w:start w:val="1"/>
+      <w:numFmt w:val="bullet"/>
+      <w:lvlText w:val=""/>
+      <w:lvlJc w:val="left"/>
+      <w:pPr>
+        <w:ind w:left="2160" w:hanging="360"/>
+      </w:pPr>
+      <w:rPr>
+        <w:rFonts w:ascii="Wingdings" w:hAnsi="Wingdings" w:hint="default"/>
+      </w:rPr>
+    </w:lvl>
+    <w:lvl w:ilvl="3" w:tplc="04090001" w:tentative="1">
+      <w:start w:val="1"/>
+      <w:numFmt w:val="bullet"/>
+      <w:lvlText w:val=""/>
+      <w:lvlJc w:val="left"/>
+      <w:pPr>
+        <w:ind w:left="2880" w:hanging="360"/>
+      </w:pPr>
+      <w:rPr>
+        <w:rFonts w:ascii="Symbol" w:hAnsi="Symbol" w:hint="default"/>
+      </w:rPr>
+    </w:lvl>
+    <w:lvl w:ilvl="4" w:tplc="04090003" w:tentative="1">
+      <w:start w:val="1"/>
+      <w:numFmt w:val="bullet"/>
+      <w:lvlText w:val="o"/>
+      <w:lvlJc w:val="left"/>
+      <w:pPr>
+        <w:ind w:left="3600" w:hanging="360"/>
+      </w:pPr>
+      <w:rPr>
+        <w:rFonts w:ascii="Courier New" w:hAnsi="Courier New" w:hint="default"/>
+      </w:rPr>
+    </w:lvl>
+    <w:lvl w:ilvl="5" w:tplc="04090005" w:tentative="1">
+      <w:start w:val="1"/>
+      <w:numFmt w:val="bullet"/>
+      <w:lvlText w:val=""/>
+      <w:lvlJc w:val="left"/>
+      <w:pPr>
+        <w:ind w:left="4320" w:hanging="360"/>
+      </w:pPr>
+      <w:rPr>
+        <w:rFonts w:ascii="Wingdings" w:hAnsi="Wingdings" w:hint="default"/>
+      </w:rPr>
+    </w:lvl>
+    <w:lvl w:ilvl="6" w:tplc="04090001" w:tentative="1">
+      <w:start w:val="1"/>
+      <w:numFmt w:val="bullet"/>
+      <w:lvlText w:val=""/>
+      <w:lvlJc w:val="left"/>
+      <w:pPr>
+        <w:ind w:left="5040" w:hanging="360"/>
+      </w:pPr>
+      <w:rPr>
+        <w:rFonts w:ascii="Symbol" w:hAnsi="Symbol" w:hint="default"/>
+      </w:rPr>
+    </w:lvl>
+    <w:lvl w:ilvl="7" w:tplc="04090003" w:tentative="1">
+      <w:start w:val="1"/>
+      <w:numFmt w:val="bullet"/>
+      <w:lvlText w:val="o"/>
+      <w:lvlJc w:val="left"/>
+      <w:pPr>
+        <w:ind w:left="5760" w:hanging="360"/>
+      </w:pPr>
+      <w:rPr>
+        <w:rFonts w:ascii="Courier New" w:hAnsi="Courier New" w:hint="default"/>
+      </w:rPr>
+    </w:lvl>
+    <w:lvl w:ilvl="8" w:tplc="04090005" w:tentative="1">
+      <w:start w:val="1"/>
+      <w:numFmt w:val="bullet"/>
+      <w:lvlText w:val=""/>
+      <w:lvlJc w:val="left"/>
+      <w:pPr>
+        <w:ind w:left="6480" w:hanging="360"/>
+      </w:pPr>
+      <w:rPr>
+        <w:rFonts w:ascii="Wingdings" w:hAnsi="Wingdings" w:hint="default"/>
+      </w:rPr>
+    </w:lvl>
+  </w:abstractNum>
+  <w:abstractNum w:abstractNumId="2">
     <w:nsid w:val="484949CE"/>
     <w:multiLevelType w:val="hybridMultilevel"/>
     <w:tmpl w:val="C67651E4"/>
@@ -1025,11 +1165,335 @@
       </w:pPr>
     </w:lvl>
   </w:abstractNum>
+  <w:abstractNum w:abstractNumId="3">
+    <w:nsid w:val="525E2E3C"/>
+    <w:multiLevelType w:val="hybridMultilevel"/>
+    <w:tmpl w:val="BA3629F2"/>
+    <w:lvl w:ilvl="0" w:tplc="04090001">
+      <w:start w:val="1"/>
+      <w:numFmt w:val="bullet"/>
+      <w:lvlText w:val=""/>
+      <w:lvlJc w:val="left"/>
+      <w:pPr>
+        <w:ind w:left="720" w:hanging="360"/>
+      </w:pPr>
+      <w:rPr>
+        <w:rFonts w:ascii="Symbol" w:hAnsi="Symbol" w:hint="default"/>
+      </w:rPr>
+    </w:lvl>
+    <w:lvl w:ilvl="1" w:tplc="04090003" w:tentative="1">
+      <w:start w:val="1"/>
+      <w:numFmt w:val="bullet"/>
+      <w:lvlText w:val="o"/>
+      <w:lvlJc w:val="left"/>
+      <w:pPr>
+        <w:ind w:left="1440" w:hanging="360"/>
+      </w:pPr>
+      <w:rPr>
+        <w:rFonts w:ascii="Courier New" w:hAnsi="Courier New" w:hint="default"/>
+      </w:rPr>
+    </w:lvl>
+    <w:lvl w:ilvl="2" w:tplc="04090005" w:tentative="1">
+      <w:start w:val="1"/>
+      <w:numFmt w:val="bullet"/>
+      <w:lvlText w:val=""/>
+      <w:lvlJc w:val="left"/>
+      <w:pPr>
+        <w:ind w:left="2160" w:hanging="360"/>
+      </w:pPr>
+      <w:rPr>
+        <w:rFonts w:ascii="Wingdings" w:hAnsi="Wingdings" w:hint="default"/>
+      </w:rPr>
+    </w:lvl>
+    <w:lvl w:ilvl="3" w:tplc="04090001" w:tentative="1">
+      <w:start w:val="1"/>
+      <w:numFmt w:val="bullet"/>
+      <w:lvlText w:val=""/>
+      <w:lvlJc w:val="left"/>
+      <w:pPr>
+        <w:ind w:left="2880" w:hanging="360"/>
+      </w:pPr>
+      <w:rPr>
+        <w:rFonts w:ascii="Symbol" w:hAnsi="Symbol" w:hint="default"/>
+      </w:rPr>
+    </w:lvl>
+    <w:lvl w:ilvl="4" w:tplc="04090003" w:tentative="1">
+      <w:start w:val="1"/>
+      <w:numFmt w:val="bullet"/>
+      <w:lvlText w:val="o"/>
+      <w:lvlJc w:val="left"/>
+      <w:pPr>
+        <w:ind w:left="3600" w:hanging="360"/>
+      </w:pPr>
+      <w:rPr>
+        <w:rFonts w:ascii="Courier New" w:hAnsi="Courier New" w:hint="default"/>
+      </w:rPr>
+    </w:lvl>
+    <w:lvl w:ilvl="5" w:tplc="04090005" w:tentative="1">
+      <w:start w:val="1"/>
+      <w:numFmt w:val="bullet"/>
+      <w:lvlText w:val=""/>
+      <w:lvlJc w:val="left"/>
+      <w:pPr>
+        <w:ind w:left="4320" w:hanging="360"/>
+      </w:pPr>
+      <w:rPr>
+        <w:rFonts w:ascii="Wingdings" w:hAnsi="Wingdings" w:hint="default"/>
+      </w:rPr>
+    </w:lvl>
+    <w:lvl w:ilvl="6" w:tplc="04090001" w:tentative="1">
+      <w:start w:val="1"/>
+      <w:numFmt w:val="bullet"/>
+      <w:lvlText w:val=""/>
+      <w:lvlJc w:val="left"/>
+      <w:pPr>
+        <w:ind w:left="5040" w:hanging="360"/>
+      </w:pPr>
+      <w:rPr>
+        <w:rFonts w:ascii="Symbol" w:hAnsi="Symbol" w:hint="default"/>
+      </w:rPr>
+    </w:lvl>
+    <w:lvl w:ilvl="7" w:tplc="04090003" w:tentative="1">
+      <w:start w:val="1"/>
+      <w:numFmt w:val="bullet"/>
+      <w:lvlText w:val="o"/>
+      <w:lvlJc w:val="left"/>
+      <w:pPr>
+        <w:ind w:left="5760" w:hanging="360"/>
+      </w:pPr>
+      <w:rPr>
+        <w:rFonts w:ascii="Courier New" w:hAnsi="Courier New" w:hint="default"/>
+      </w:rPr>
+    </w:lvl>
+    <w:lvl w:ilvl="8" w:tplc="04090005" w:tentative="1">
+      <w:start w:val="1"/>
+      <w:numFmt w:val="bullet"/>
+      <w:lvlText w:val=""/>
+      <w:lvlJc w:val="left"/>
+      <w:pPr>
+        <w:ind w:left="6480" w:hanging="360"/>
+      </w:pPr>
+      <w:rPr>
+        <w:rFonts w:ascii="Wingdings" w:hAnsi="Wingdings" w:hint="default"/>
+      </w:rPr>
+    </w:lvl>
+  </w:abstractNum>
+  <w:abstractNum w:abstractNumId="4">
+    <w:nsid w:val="7AFA0EBD"/>
+    <w:multiLevelType w:val="hybridMultilevel"/>
+    <w:tmpl w:val="4EC6630C"/>
+    <w:lvl w:ilvl="0" w:tplc="04090001">
+      <w:start w:val="1"/>
+      <w:numFmt w:val="bullet"/>
+      <w:lvlText w:val=""/>
+      <w:lvlJc w:val="left"/>
+      <w:pPr>
+        <w:ind w:left="720" w:hanging="360"/>
+      </w:pPr>
+      <w:rPr>
+        <w:rFonts w:ascii="Symbol" w:hAnsi="Symbol" w:hint="default"/>
+      </w:rPr>
+    </w:lvl>
+    <w:lvl w:ilvl="1" w:tplc="04090003" w:tentative="1">
+      <w:start w:val="1"/>
+      <w:numFmt w:val="bullet"/>
+      <w:lvlText w:val="o"/>
+      <w:lvlJc w:val="left"/>
+      <w:pPr>
+        <w:ind w:left="1440" w:hanging="360"/>
+      </w:pPr>
+      <w:rPr>
+        <w:rFonts w:ascii="Courier New" w:hAnsi="Courier New" w:hint="default"/>
+      </w:rPr>
+    </w:lvl>
+    <w:lvl w:ilvl="2" w:tplc="04090005" w:tentative="1">
+      <w:start w:val="1"/>
+      <w:numFmt w:val="bullet"/>
+      <w:lvlText w:val=""/>
+      <w:lvlJc w:val="left"/>
+      <w:pPr>
+        <w:ind w:left="2160" w:hanging="360"/>
+      </w:pPr>
+      <w:rPr>
+        <w:rFonts w:ascii="Wingdings" w:hAnsi="Wingdings" w:hint="default"/>
+      </w:rPr>
+    </w:lvl>
+    <w:lvl w:ilvl="3" w:tplc="04090001" w:tentative="1">
+      <w:start w:val="1"/>
+      <w:numFmt w:val="bullet"/>
+      <w:lvlText w:val=""/>
+      <w:lvlJc w:val="left"/>
+      <w:pPr>
+        <w:ind w:left="2880" w:hanging="360"/>
+      </w:pPr>
+      <w:rPr>
+        <w:rFonts w:ascii="Symbol" w:hAnsi="Symbol" w:hint="default"/>
+      </w:rPr>
+    </w:lvl>
+    <w:lvl w:ilvl="4" w:tplc="04090003" w:tentative="1">
+      <w:start w:val="1"/>
+      <w:numFmt w:val="bullet"/>
+      <w:lvlText w:val="o"/>
+      <w:lvlJc w:val="left"/>
+      <w:pPr>
+        <w:ind w:left="3600" w:hanging="360"/>
+      </w:pPr>
+      <w:rPr>
+        <w:rFonts w:ascii="Courier New" w:hAnsi="Courier New" w:hint="default"/>
+      </w:rPr>
+    </w:lvl>
+    <w:lvl w:ilvl="5" w:tplc="04090005" w:tentative="1">
+      <w:start w:val="1"/>
+      <w:numFmt w:val="bullet"/>
+      <w:lvlText w:val=""/>
+      <w:lvlJc w:val="left"/>
+      <w:pPr>
+        <w:ind w:left="4320" w:hanging="360"/>
+      </w:pPr>
+      <w:rPr>
+        <w:rFonts w:ascii="Wingdings" w:hAnsi="Wingdings" w:hint="default"/>
+      </w:rPr>
+    </w:lvl>
+    <w:lvl w:ilvl="6" w:tplc="04090001" w:tentative="1">
+      <w:start w:val="1"/>
+      <w:numFmt w:val="bullet"/>
+      <w:lvlText w:val=""/>
+      <w:lvlJc w:val="left"/>
+      <w:pPr>
+        <w:ind w:left="5040" w:hanging="360"/>
+      </w:pPr>
+      <w:rPr>
+        <w:rFonts w:ascii="Symbol" w:hAnsi="Symbol" w:hint="default"/>
+      </w:rPr>
+    </w:lvl>
+    <w:lvl w:ilvl="7" w:tplc="04090003" w:tentative="1">
+      <w:start w:val="1"/>
+      <w:numFmt w:val="bullet"/>
+      <w:lvlText w:val="o"/>
+      <w:lvlJc w:val="left"/>
+      <w:pPr>
+        <w:ind w:left="5760" w:hanging="360"/>
+      </w:pPr>
+      <w:rPr>
+        <w:rFonts w:ascii="Courier New" w:hAnsi="Courier New" w:hint="default"/>
+      </w:rPr>
+    </w:lvl>
+    <w:lvl w:ilvl="8" w:tplc="04090005" w:tentative="1">
+      <w:start w:val="1"/>
+      <w:numFmt w:val="bullet"/>
+      <w:lvlText w:val=""/>
+      <w:lvlJc w:val="left"/>
+      <w:pPr>
+        <w:ind w:left="6480" w:hanging="360"/>
+      </w:pPr>
+      <w:rPr>
+        <w:rFonts w:ascii="Wingdings" w:hAnsi="Wingdings" w:hint="default"/>
+      </w:rPr>
+    </w:lvl>
+  </w:abstractNum>
+  <w:abstractNum w:abstractNumId="5">
+    <w:nsid w:val="7C895B21"/>
+    <w:multiLevelType w:val="hybridMultilevel"/>
+    <w:tmpl w:val="8A042F50"/>
+    <w:lvl w:ilvl="0" w:tplc="0409000F">
+      <w:start w:val="1"/>
+      <w:numFmt w:val="decimal"/>
+      <w:lvlText w:val="%1."/>
+      <w:lvlJc w:val="left"/>
+      <w:pPr>
+        <w:ind w:left="720" w:hanging="360"/>
+      </w:pPr>
+    </w:lvl>
+    <w:lvl w:ilvl="1" w:tplc="04090019" w:tentative="1">
+      <w:start w:val="1"/>
+      <w:numFmt w:val="lowerLetter"/>
+      <w:lvlText w:val="%2."/>
+      <w:lvlJc w:val="left"/>
+      <w:pPr>
+        <w:ind w:left="1440" w:hanging="360"/>
+      </w:pPr>
+    </w:lvl>
+    <w:lvl w:ilvl="2" w:tplc="0409001B" w:tentative="1">
+      <w:start w:val="1"/>
+      <w:numFmt w:val="lowerRoman"/>
+      <w:lvlText w:val="%3."/>
+      <w:lvlJc w:val="right"/>
+      <w:pPr>
+        <w:ind w:left="2160" w:hanging="180"/>
+      </w:pPr>
+    </w:lvl>
+    <w:lvl w:ilvl="3" w:tplc="0409000F" w:tentative="1">
+      <w:start w:val="1"/>
+      <w:numFmt w:val="decimal"/>
+      <w:lvlText w:val="%4."/>
+      <w:lvlJc w:val="left"/>
+      <w:pPr>
+        <w:ind w:left="2880" w:hanging="360"/>
+      </w:pPr>
+    </w:lvl>
+    <w:lvl w:ilvl="4" w:tplc="04090019" w:tentative="1">
+      <w:start w:val="1"/>
+      <w:numFmt w:val="lowerLetter"/>
+      <w:lvlText w:val="%5."/>
+      <w:lvlJc w:val="left"/>
+      <w:pPr>
+        <w:ind w:left="3600" w:hanging="360"/>
+      </w:pPr>
+    </w:lvl>
+    <w:lvl w:ilvl="5" w:tplc="0409001B" w:tentative="1">
+      <w:start w:val="1"/>
+      <w:numFmt w:val="lowerRoman"/>
+      <w:lvlText w:val="%6."/>
+      <w:lvlJc w:val="right"/>
+      <w:pPr>
+        <w:ind w:left="4320" w:hanging="180"/>
+      </w:pPr>
+    </w:lvl>
+    <w:lvl w:ilvl="6" w:tplc="0409000F" w:tentative="1">
+      <w:start w:val="1"/>
+      <w:numFmt w:val="decimal"/>
+      <w:lvlText w:val="%7."/>
+      <w:lvlJc w:val="left"/>
+      <w:pPr>
+        <w:ind w:left="5040" w:hanging="360"/>
+      </w:pPr>
+    </w:lvl>
+    <w:lvl w:ilvl="7" w:tplc="04090019" w:tentative="1">
+      <w:start w:val="1"/>
+      <w:numFmt w:val="lowerLetter"/>
+      <w:lvlText w:val="%8."/>
+      <w:lvlJc w:val="left"/>
+      <w:pPr>
+        <w:ind w:left="5760" w:hanging="360"/>
+      </w:pPr>
+    </w:lvl>
+    <w:lvl w:ilvl="8" w:tplc="0409001B" w:tentative="1">
+      <w:start w:val="1"/>
+      <w:numFmt w:val="lowerRoman"/>
+      <w:lvlText w:val="%9."/>
+      <w:lvlJc w:val="right"/>
+      <w:pPr>
+        <w:ind w:left="6480" w:hanging="180"/>
+      </w:pPr>
+    </w:lvl>
+  </w:abstractNum>
   <w:num w:numId="1">
-    <w:abstractNumId w:val="1"/>
+    <w:abstractNumId w:val="2"/>
   </w:num>
   <w:num w:numId="2">
     <w:abstractNumId w:val="0"/>
+  </w:num>
+  <w:num w:numId="3">
+    <w:abstractNumId w:val="5"/>
+  </w:num>
+  <w:num w:numId="4">
+    <w:abstractNumId w:val="4"/>
+  </w:num>
+  <w:num w:numId="5">
+    <w:abstractNumId w:val="1"/>
+  </w:num>
+  <w:num w:numId="6">
+    <w:abstractNumId w:val="3"/>
   </w:num>
 </w:numbering>
 </file>
@@ -2355,7 +2819,7 @@
 </file>
 
 <file path=customXml/itemProps1.xml><?xml version="1.0" encoding="utf-8"?>
-<ds:datastoreItem xmlns:ds="http://schemas.openxmlformats.org/officeDocument/2006/customXml" ds:itemID="{DE025BA5-3FDC-6747-8C30-7FA4E30B2A58}">
+<ds:datastoreItem xmlns:ds="http://schemas.openxmlformats.org/officeDocument/2006/customXml" ds:itemID="{E6BBBE2C-35C0-AA41-A071-B6BCE6A34698}">
   <ds:schemaRefs>
     <ds:schemaRef ds:uri="http://schemas.openxmlformats.org/officeDocument/2006/bibliography"/>
   </ds:schemaRefs>

</xml_diff>